<commit_message>
Add new week 6 report
</commit_message>
<xml_diff>
--- a/404_Week_6_Report.docx
+++ b/404_Week_6_Report.docx
@@ -185,10 +185,93 @@
         <w:t>10/</w:t>
       </w:r>
       <w:r>
+        <w:t>15</w:t>
+      </w:r>
+      <w:r>
+        <w:t>/2023</w:t>
+      </w:r>
+    </w:p>
+    <w:p>
+      <w:pPr>
+        <w:pStyle w:val="BodyText"/>
+        <w:spacing w:line="415" w:lineRule="auto"/>
+        <w:ind w:left="0"/>
+      </w:pPr>
+      <w:r>
+        <w:t>Week Number:</w:t>
+      </w:r>
+      <w:r>
+        <w:rPr>
+          <w:spacing w:val="40"/>
+        </w:rPr>
+        <w:t xml:space="preserve"> </w:t>
+      </w:r>
+      <w:r>
+        <w:t>5</w:t>
+      </w:r>
+    </w:p>
+    <w:p>
+      <w:pPr>
+        <w:pStyle w:val="BodyText"/>
+        <w:spacing w:before="13" w:line="415" w:lineRule="auto"/>
+        <w:ind w:left="0"/>
+      </w:pPr>
+      <w:r>
+        <w:t>(From:</w:t>
+      </w:r>
+      <w:r>
+        <w:rPr>
+          <w:spacing w:val="-1"/>
+        </w:rPr>
+        <w:t xml:space="preserve"> </w:t>
+      </w:r>
+      <w:r>
+        <w:rPr>
+          <w:spacing w:val="-2"/>
+        </w:rPr>
+        <w:t>10/</w:t>
+      </w:r>
+      <w:r>
+        <w:rPr>
+          <w:spacing w:val="-2"/>
+        </w:rPr>
         <w:t>8</w:t>
       </w:r>
       <w:r>
-        <w:t>/2023</w:t>
+        <w:rPr>
+          <w:spacing w:val="-2"/>
+        </w:rPr>
+        <w:t xml:space="preserve">/2023 </w:t>
+      </w:r>
+      <w:r>
+        <w:rPr>
+          <w:spacing w:val="-2"/>
+        </w:rPr>
+        <w:t>To:</w:t>
+      </w:r>
+      <w:r>
+        <w:rPr>
+          <w:spacing w:val="-2"/>
+        </w:rPr>
+        <w:t xml:space="preserve"> 10/</w:t>
+      </w:r>
+      <w:r>
+        <w:rPr>
+          <w:spacing w:val="-2"/>
+        </w:rPr>
+        <w:t>15</w:t>
+      </w:r>
+      <w:r>
+        <w:rPr>
+          <w:spacing w:val="-2"/>
+        </w:rPr>
+        <w:t>/23</w:t>
+      </w:r>
+      <w:r>
+        <w:rPr>
+          <w:spacing w:val="-2"/>
+        </w:rPr>
+        <w:t>)</w:t>
       </w:r>
     </w:p>
     <w:p>
@@ -198,30 +281,221 @@
         <w:ind w:left="0"/>
       </w:pPr>
       <w:r>
-        <w:t>Week Number:</w:t>
-      </w:r>
-      <w:r>
-        <w:rPr>
-          <w:spacing w:val="40"/>
-        </w:rPr>
-        <w:t xml:space="preserve"> </w:t>
-      </w:r>
-      <w:r>
-        <w:t>5</w:t>
-      </w:r>
-    </w:p>
-    <w:p>
-      <w:pPr>
-        <w:pStyle w:val="BodyText"/>
-        <w:spacing w:before="13" w:line="415" w:lineRule="auto"/>
-        <w:ind w:left="0"/>
-      </w:pPr>
-      <w:r>
-        <w:t>(From:</w:t>
-      </w:r>
-      <w:r>
-        <w:rPr>
-          <w:spacing w:val="-1"/>
+        <w:t xml:space="preserve">Monthly Milestone - </w:t>
+      </w:r>
+      <w:r>
+        <w:t xml:space="preserve">Use the fundamentals of </w:t>
+      </w:r>
+      <w:r>
+        <w:t>.NET MAUI and C#</w:t>
+      </w:r>
+      <w:r>
+        <w:t xml:space="preserve"> to build a basic skeleton of the applications</w:t>
+      </w:r>
+      <w:r>
+        <w:t>, doing research on other components as necessary</w:t>
+      </w:r>
+      <w:r>
+        <w:t>.</w:t>
+      </w:r>
+    </w:p>
+    <w:p>
+      <w:pPr>
+        <w:pStyle w:val="BodyText"/>
+        <w:spacing w:line="415" w:lineRule="auto"/>
+        <w:ind w:left="0"/>
+      </w:pPr>
+      <w:r>
+        <w:t>Team Meetings:</w:t>
+      </w:r>
+    </w:p>
+    <w:p>
+      <w:pPr>
+        <w:pStyle w:val="BodyText"/>
+        <w:ind w:left="0"/>
+      </w:pPr>
+      <w:r>
+        <w:t>Meeting</w:t>
+      </w:r>
+      <w:r>
+        <w:rPr>
+          <w:spacing w:val="19"/>
+        </w:rPr>
+        <w:t xml:space="preserve"> </w:t>
+      </w:r>
+      <w:r>
+        <w:rPr>
+          <w:spacing w:val="-10"/>
+        </w:rPr>
+        <w:t>1</w:t>
+      </w:r>
+    </w:p>
+    <w:p>
+      <w:pPr>
+        <w:pStyle w:val="BodyText"/>
+        <w:spacing w:before="188"/>
+        <w:ind w:left="0"/>
+      </w:pPr>
+      <w:r>
+        <w:t>Date</w:t>
+      </w:r>
+      <w:r>
+        <w:rPr>
+          <w:spacing w:val="14"/>
+        </w:rPr>
+        <w:t xml:space="preserve"> </w:t>
+      </w:r>
+      <w:r>
+        <w:t>and</w:t>
+      </w:r>
+      <w:r>
+        <w:rPr>
+          <w:spacing w:val="9"/>
+        </w:rPr>
+        <w:t xml:space="preserve"> </w:t>
+      </w:r>
+      <w:r>
+        <w:t>Time:</w:t>
+      </w:r>
+      <w:r>
+        <w:rPr>
+          <w:spacing w:val="17"/>
+        </w:rPr>
+        <w:t xml:space="preserve"> </w:t>
+      </w:r>
+      <w:r>
+        <w:t>10/</w:t>
+      </w:r>
+      <w:r>
+        <w:t>10</w:t>
+      </w:r>
+      <w:r>
+        <w:rPr>
+          <w:spacing w:val="26"/>
+        </w:rPr>
+        <w:t xml:space="preserve"> </w:t>
+      </w:r>
+      <w:r>
+        <w:t>From</w:t>
+      </w:r>
+      <w:r>
+        <w:rPr>
+          <w:spacing w:val="23"/>
+        </w:rPr>
+        <w:t xml:space="preserve"> </w:t>
+      </w:r>
+      <w:r>
+        <w:t>1:00</w:t>
+      </w:r>
+      <w:r>
+        <w:rPr>
+          <w:spacing w:val="1"/>
+        </w:rPr>
+        <w:t xml:space="preserve"> </w:t>
+      </w:r>
+      <w:r>
+        <w:t>PM</w:t>
+      </w:r>
+      <w:r>
+        <w:rPr>
+          <w:spacing w:val="22"/>
+        </w:rPr>
+        <w:t xml:space="preserve"> </w:t>
+      </w:r>
+      <w:r>
+        <w:t>to</w:t>
+      </w:r>
+      <w:r>
+        <w:rPr>
+          <w:spacing w:val="-4"/>
+        </w:rPr>
+        <w:t xml:space="preserve"> </w:t>
+      </w:r>
+      <w:r>
+        <w:t>2:00</w:t>
+      </w:r>
+      <w:r>
+        <w:rPr>
+          <w:spacing w:val="13"/>
+        </w:rPr>
+        <w:t xml:space="preserve"> </w:t>
+      </w:r>
+      <w:r>
+        <w:rPr>
+          <w:spacing w:val="-5"/>
+        </w:rPr>
+        <w:t>PM</w:t>
+      </w:r>
+    </w:p>
+    <w:p>
+      <w:pPr>
+        <w:pStyle w:val="BodyText"/>
+        <w:spacing w:before="200" w:line="415" w:lineRule="auto"/>
+        <w:ind w:left="0"/>
+      </w:pPr>
+      <w:r>
+        <w:t>Members</w:t>
+      </w:r>
+      <w:r>
+        <w:rPr>
+          <w:spacing w:val="38"/>
+        </w:rPr>
+        <w:t xml:space="preserve"> </w:t>
+      </w:r>
+      <w:r>
+        <w:t>Present: Alexander</w:t>
+      </w:r>
+      <w:r>
+        <w:rPr>
+          <w:spacing w:val="34"/>
+        </w:rPr>
+        <w:t xml:space="preserve"> </w:t>
+      </w:r>
+      <w:r>
+        <w:t>McCutcheon,</w:t>
+      </w:r>
+      <w:r>
+        <w:rPr>
+          <w:spacing w:val="31"/>
+        </w:rPr>
+        <w:t xml:space="preserve"> </w:t>
+      </w:r>
+      <w:r>
+        <w:t xml:space="preserve">Braden Prather, Nathan Gilbert </w:t>
+      </w:r>
+      <w:r>
+        <w:br/>
+      </w:r>
+      <w:r>
+        <w:t>Topics/Issues</w:t>
+      </w:r>
+      <w:r>
+        <w:t xml:space="preserve"> </w:t>
+      </w:r>
+      <w:r>
+        <w:t>Discussed:</w:t>
+      </w:r>
+      <w:r>
+        <w:t xml:space="preserve"> Midterm Meeting</w:t>
+      </w:r>
+      <w:r>
+        <w:t xml:space="preserve">, </w:t>
+      </w:r>
+      <w:r>
+        <w:t>Changing to .NET MAUI</w:t>
+      </w:r>
+    </w:p>
+    <w:p>
+      <w:pPr>
+        <w:pStyle w:val="BodyText"/>
+        <w:ind w:left="0"/>
+      </w:pPr>
+      <w:r>
+        <w:t>Decisions</w:t>
+      </w:r>
+      <w:r>
+        <w:rPr>
+          <w:spacing w:val="25"/>
         </w:rPr>
         <w:t xml:space="preserve"> </w:t>
       </w:r>
@@ -229,289 +503,15 @@
         <w:rPr>
           <w:spacing w:val="-2"/>
         </w:rPr>
-        <w:t>10/</w:t>
-      </w:r>
-      <w:r>
-        <w:rPr>
-          <w:spacing w:val="-2"/>
-        </w:rPr>
-        <w:t>8</w:t>
-      </w:r>
-      <w:r>
-        <w:rPr>
-          <w:spacing w:val="-2"/>
-        </w:rPr>
-        <w:t xml:space="preserve">/2023 </w:t>
-      </w:r>
-      <w:r>
-        <w:rPr>
-          <w:spacing w:val="-2"/>
-        </w:rPr>
-        <w:t>To:</w:t>
-      </w:r>
-      <w:r>
-        <w:rPr>
-          <w:spacing w:val="-2"/>
-        </w:rPr>
-        <w:t xml:space="preserve"> 10/</w:t>
-      </w:r>
-      <w:r>
-        <w:rPr>
-          <w:spacing w:val="-2"/>
-        </w:rPr>
-        <w:t>15</w:t>
-      </w:r>
-      <w:r>
-        <w:rPr>
-          <w:spacing w:val="-2"/>
-        </w:rPr>
-        <w:t>/23</w:t>
-      </w:r>
-      <w:r>
-        <w:rPr>
-          <w:spacing w:val="-2"/>
-        </w:rPr>
-        <w:t>)</w:t>
-      </w:r>
-    </w:p>
-    <w:p>
-      <w:pPr>
-        <w:pStyle w:val="BodyText"/>
-        <w:spacing w:line="415" w:lineRule="auto"/>
-        <w:ind w:left="0"/>
-      </w:pPr>
-      <w:r>
-        <w:t xml:space="preserve">Monthly Milestone - </w:t>
-      </w:r>
-      <w:r>
-        <w:t xml:space="preserve">Use the fundamentals of </w:t>
-      </w:r>
-      <w:r>
-        <w:t>.NET MAUI and C#</w:t>
-      </w:r>
-      <w:r>
-        <w:t xml:space="preserve"> to build a basic skeleton of the applications</w:t>
-      </w:r>
-      <w:r>
-        <w:t>, doing research on other components as necessary</w:t>
-      </w:r>
-      <w:r>
-        <w:t>.</w:t>
-      </w:r>
-    </w:p>
-    <w:p>
-      <w:pPr>
-        <w:pStyle w:val="BodyText"/>
-        <w:spacing w:line="415" w:lineRule="auto"/>
-        <w:ind w:left="0"/>
-      </w:pPr>
-      <w:r>
-        <w:t>Team Meetings:</w:t>
-      </w:r>
-    </w:p>
-    <w:p>
-      <w:pPr>
-        <w:pStyle w:val="BodyText"/>
-        <w:ind w:left="0"/>
-      </w:pPr>
-      <w:r>
-        <w:t>Meeting</w:t>
-      </w:r>
-      <w:r>
-        <w:rPr>
-          <w:spacing w:val="19"/>
-        </w:rPr>
-        <w:t xml:space="preserve"> </w:t>
-      </w:r>
-      <w:r>
-        <w:rPr>
-          <w:spacing w:val="-10"/>
-        </w:rPr>
-        <w:t>1</w:t>
-      </w:r>
-    </w:p>
-    <w:p>
-      <w:pPr>
-        <w:pStyle w:val="BodyText"/>
-        <w:spacing w:before="188"/>
-        <w:ind w:left="0"/>
-      </w:pPr>
-      <w:r>
-        <w:t>Date</w:t>
-      </w:r>
-      <w:r>
-        <w:rPr>
-          <w:spacing w:val="14"/>
-        </w:rPr>
-        <w:t xml:space="preserve"> </w:t>
-      </w:r>
-      <w:r>
-        <w:t>and</w:t>
-      </w:r>
-      <w:r>
-        <w:rPr>
-          <w:spacing w:val="9"/>
-        </w:rPr>
-        <w:t xml:space="preserve"> </w:t>
-      </w:r>
-      <w:r>
-        <w:t>Time:</w:t>
-      </w:r>
-      <w:r>
-        <w:rPr>
-          <w:spacing w:val="17"/>
-        </w:rPr>
-        <w:t xml:space="preserve"> </w:t>
-      </w:r>
-      <w:r>
-        <w:t>10/</w:t>
-      </w:r>
-      <w:r>
-        <w:t>10</w:t>
-      </w:r>
-      <w:r>
-        <w:rPr>
-          <w:spacing w:val="26"/>
-        </w:rPr>
-        <w:t xml:space="preserve"> </w:t>
-      </w:r>
-      <w:r>
-        <w:t>From</w:t>
-      </w:r>
-      <w:r>
-        <w:rPr>
-          <w:spacing w:val="23"/>
-        </w:rPr>
-        <w:t xml:space="preserve"> </w:t>
-      </w:r>
-      <w:r>
-        <w:t>1:00</w:t>
-      </w:r>
-      <w:r>
-        <w:rPr>
-          <w:spacing w:val="1"/>
-        </w:rPr>
-        <w:t xml:space="preserve"> </w:t>
-      </w:r>
-      <w:r>
-        <w:t>PM</w:t>
-      </w:r>
-      <w:r>
-        <w:rPr>
-          <w:spacing w:val="22"/>
-        </w:rPr>
-        <w:t xml:space="preserve"> </w:t>
-      </w:r>
-      <w:r>
-        <w:t>to</w:t>
-      </w:r>
-      <w:r>
-        <w:rPr>
-          <w:spacing w:val="-4"/>
-        </w:rPr>
-        <w:t xml:space="preserve"> </w:t>
-      </w:r>
-      <w:r>
-        <w:t>2:00</w:t>
-      </w:r>
-      <w:r>
-        <w:rPr>
-          <w:spacing w:val="13"/>
-        </w:rPr>
-        <w:t xml:space="preserve"> </w:t>
-      </w:r>
-      <w:r>
-        <w:rPr>
-          <w:spacing w:val="-5"/>
-        </w:rPr>
-        <w:t>PM</w:t>
-      </w:r>
-    </w:p>
-    <w:p>
-      <w:pPr>
-        <w:pStyle w:val="BodyText"/>
-        <w:spacing w:before="200" w:line="415" w:lineRule="auto"/>
-        <w:ind w:left="0"/>
-      </w:pPr>
-      <w:r>
-        <w:t>Members</w:t>
-      </w:r>
-      <w:r>
-        <w:rPr>
-          <w:spacing w:val="38"/>
-        </w:rPr>
-        <w:t xml:space="preserve"> </w:t>
-      </w:r>
-      <w:r>
-        <w:t>Present: Alexander</w:t>
-      </w:r>
-      <w:r>
-        <w:rPr>
-          <w:spacing w:val="34"/>
-        </w:rPr>
-        <w:t xml:space="preserve"> </w:t>
-      </w:r>
-      <w:r>
-        <w:t>McCutcheon,</w:t>
-      </w:r>
-      <w:r>
-        <w:rPr>
-          <w:spacing w:val="31"/>
-        </w:rPr>
-        <w:t xml:space="preserve"> </w:t>
-      </w:r>
-      <w:r>
-        <w:t xml:space="preserve">Braden Prather, Nathan Gilbert </w:t>
+        <w:t>Made:</w:t>
       </w:r>
       <w:r>
         <w:br/>
       </w:r>
       <w:r>
-        <w:t>Topics/Issues</w:t>
-      </w:r>
-      <w:r>
-        <w:t xml:space="preserve"> </w:t>
-      </w:r>
-      <w:r>
-        <w:t>Discussed:</w:t>
-      </w:r>
-      <w:r>
-        <w:t xml:space="preserve"> Midterm Meeting</w:t>
-      </w:r>
-      <w:r>
-        <w:t xml:space="preserve">, </w:t>
-      </w:r>
-      <w:r>
-        <w:t>Changing to .NET MAUI</w:t>
-      </w:r>
-    </w:p>
-    <w:p>
-      <w:pPr>
-        <w:pStyle w:val="BodyText"/>
-        <w:ind w:left="0"/>
-      </w:pPr>
-      <w:r>
-        <w:t>Decisions</w:t>
-      </w:r>
-      <w:r>
-        <w:rPr>
-          <w:spacing w:val="25"/>
-        </w:rPr>
-        <w:t xml:space="preserve"> </w:t>
-      </w:r>
-      <w:r>
-        <w:rPr>
-          <w:spacing w:val="-2"/>
-        </w:rPr>
-        <w:t>Made:</w:t>
-      </w:r>
-      <w:r>
         <w:br/>
       </w:r>
       <w:r>
-        <w:br/>
-      </w:r>
-      <w:r>
         <w:t xml:space="preserve">From the midterm meeting, </w:t>
       </w:r>
       <w:r>
@@ -559,7 +559,7 @@
         <w:t>Date and Time: 10/1</w:t>
       </w:r>
       <w:r>
-        <w:t>7</w:t>
+        <w:t>2</w:t>
       </w:r>
       <w:r>
         <w:t xml:space="preserve"> From 1:00 PM to 2:00 PM</w:t>
@@ -1576,27 +1576,6 @@
 </file>
 
 <file path=customXml/item1.xml><?xml version="1.0" encoding="utf-8"?>
-<b:Sources xmlns:b="http://schemas.openxmlformats.org/officeDocument/2006/bibliography" xmlns="http://schemas.openxmlformats.org/officeDocument/2006/bibliography" SelectedStyle="\APASixthEditionOfficeOnline.xsl" StyleName="APA" Version="6"/>
-</file>
-
-<file path=customXml/item2.xml><?xml version="1.0" encoding="utf-8"?>
-<p:properties xmlns:p="http://schemas.microsoft.com/office/2006/metadata/properties" xmlns:xsi="http://www.w3.org/2001/XMLSchema-instance" xmlns:pc="http://schemas.microsoft.com/office/infopath/2007/PartnerControls">
-  <documentManagement>
-    <_activity xmlns="e60e05fd-e334-4b5f-ad46-a8a032693988" xsi:nil="true"/>
-  </documentManagement>
-</p:properties>
-</file>
-
-<file path=customXml/item3.xml><?xml version="1.0" encoding="utf-8"?>
-<?mso-contentType ?>
-<FormTemplates xmlns="http://schemas.microsoft.com/sharepoint/v3/contenttype/forms">
-  <Display>DocumentLibraryForm</Display>
-  <Edit>DocumentLibraryForm</Edit>
-  <New>DocumentLibraryForm</New>
-</FormTemplates>
-</file>
-
-<file path=customXml/item4.xml><?xml version="1.0" encoding="utf-8"?>
 <ct:contentTypeSchema xmlns:ct="http://schemas.microsoft.com/office/2006/metadata/contentType" xmlns:ma="http://schemas.microsoft.com/office/2006/metadata/properties/metaAttributes" ct:_="" ma:_="" ma:contentTypeName="Document" ma:contentTypeID="0x0101009AE24F5C41138A4B8EE0147B5528D81B" ma:contentTypeVersion="17" ma:contentTypeDescription="Create a new document." ma:contentTypeScope="" ma:versionID="ae6cbf5f95c1cbaaa07e4cf7918f2dc7">
   <xsd:schema xmlns:xsd="http://www.w3.org/2001/XMLSchema" xmlns:xs="http://www.w3.org/2001/XMLSchema" xmlns:p="http://schemas.microsoft.com/office/2006/metadata/properties" xmlns:ns3="e60e05fd-e334-4b5f-ad46-a8a032693988" xmlns:ns4="c9ccb72a-d474-4f32-9dba-5a20fbc11ac7" targetNamespace="http://schemas.microsoft.com/office/2006/metadata/properties" ma:root="true" ma:fieldsID="b1f6801f4bea452a4fea81a2b5c83271" ns3:_="" ns4:_="">
     <xsd:import namespace="e60e05fd-e334-4b5f-ad46-a8a032693988"/>
@@ -1843,33 +1822,28 @@
 </ct:contentTypeSchema>
 </file>
 
-<file path=customXml/itemProps1.xml><?xml version="1.0" encoding="utf-8"?>
-<ds:datastoreItem xmlns:ds="http://schemas.openxmlformats.org/officeDocument/2006/customXml" ds:itemID="{DF890D96-2839-4C07-9120-B8DA6F588756}">
-  <ds:schemaRefs>
-    <ds:schemaRef ds:uri="http://schemas.openxmlformats.org/officeDocument/2006/bibliography"/>
-  </ds:schemaRefs>
-</ds:datastoreItem>
+<file path=customXml/item2.xml><?xml version="1.0" encoding="utf-8"?>
+<?mso-contentType ?>
+<FormTemplates xmlns="http://schemas.microsoft.com/sharepoint/v3/contenttype/forms">
+  <Display>DocumentLibraryForm</Display>
+  <Edit>DocumentLibraryForm</Edit>
+  <New>DocumentLibraryForm</New>
+</FormTemplates>
 </file>
 
-<file path=customXml/itemProps2.xml><?xml version="1.0" encoding="utf-8"?>
-<ds:datastoreItem xmlns:ds="http://schemas.openxmlformats.org/officeDocument/2006/customXml" ds:itemID="{4CCC61B6-C111-46DB-A61C-EDCB82540035}">
-  <ds:schemaRefs>
-    <ds:schemaRef ds:uri="http://schemas.microsoft.com/office/2006/metadata/properties"/>
-    <ds:schemaRef ds:uri="http://schemas.microsoft.com/office/infopath/2007/PartnerControls"/>
-    <ds:schemaRef ds:uri="e60e05fd-e334-4b5f-ad46-a8a032693988"/>
-  </ds:schemaRefs>
-</ds:datastoreItem>
+<file path=customXml/item3.xml><?xml version="1.0" encoding="utf-8"?>
+<p:properties xmlns:p="http://schemas.microsoft.com/office/2006/metadata/properties" xmlns:xsi="http://www.w3.org/2001/XMLSchema-instance" xmlns:pc="http://schemas.microsoft.com/office/infopath/2007/PartnerControls">
+  <documentManagement>
+    <_activity xmlns="e60e05fd-e334-4b5f-ad46-a8a032693988" xsi:nil="true"/>
+  </documentManagement>
+</p:properties>
 </file>
 
-<file path=customXml/itemProps3.xml><?xml version="1.0" encoding="utf-8"?>
-<ds:datastoreItem xmlns:ds="http://schemas.openxmlformats.org/officeDocument/2006/customXml" ds:itemID="{E5EDFEBE-7F9C-4556-8796-12FF3F1963B9}">
-  <ds:schemaRefs>
-    <ds:schemaRef ds:uri="http://schemas.microsoft.com/sharepoint/v3/contenttype/forms"/>
-  </ds:schemaRefs>
-</ds:datastoreItem>
+<file path=customXml/item4.xml><?xml version="1.0" encoding="utf-8"?>
+<b:Sources xmlns:b="http://schemas.openxmlformats.org/officeDocument/2006/bibliography" xmlns="http://schemas.openxmlformats.org/officeDocument/2006/bibliography" SelectedStyle="\APASixthEditionOfficeOnline.xsl" StyleName="APA" Version="6"/>
 </file>
 
-<file path=customXml/itemProps4.xml><?xml version="1.0" encoding="utf-8"?>
+<file path=customXml/itemProps1.xml><?xml version="1.0" encoding="utf-8"?>
 <ds:datastoreItem xmlns:ds="http://schemas.openxmlformats.org/officeDocument/2006/customXml" ds:itemID="{DE19A688-3051-49EF-8774-5E25C043B980}">
   <ds:schemaRefs>
     <ds:schemaRef ds:uri="http://schemas.microsoft.com/office/2006/metadata/contentType"/>
@@ -1886,4 +1860,30 @@
     <ds:schemaRef ds:uri="http://schemas.microsoft.com/internal/obd"/>
   </ds:schemaRefs>
 </ds:datastoreItem>
+</file>
+
+<file path=customXml/itemProps2.xml><?xml version="1.0" encoding="utf-8"?>
+<ds:datastoreItem xmlns:ds="http://schemas.openxmlformats.org/officeDocument/2006/customXml" ds:itemID="{E5EDFEBE-7F9C-4556-8796-12FF3F1963B9}">
+  <ds:schemaRefs>
+    <ds:schemaRef ds:uri="http://schemas.microsoft.com/sharepoint/v3/contenttype/forms"/>
+  </ds:schemaRefs>
+</ds:datastoreItem>
+</file>
+
+<file path=customXml/itemProps3.xml><?xml version="1.0" encoding="utf-8"?>
+<ds:datastoreItem xmlns:ds="http://schemas.openxmlformats.org/officeDocument/2006/customXml" ds:itemID="{4CCC61B6-C111-46DB-A61C-EDCB82540035}">
+  <ds:schemaRefs>
+    <ds:schemaRef ds:uri="http://schemas.microsoft.com/office/2006/metadata/properties"/>
+    <ds:schemaRef ds:uri="http://schemas.microsoft.com/office/infopath/2007/PartnerControls"/>
+    <ds:schemaRef ds:uri="e60e05fd-e334-4b5f-ad46-a8a032693988"/>
+  </ds:schemaRefs>
+</ds:datastoreItem>
+</file>
+
+<file path=customXml/itemProps4.xml><?xml version="1.0" encoding="utf-8"?>
+<ds:datastoreItem xmlns:ds="http://schemas.openxmlformats.org/officeDocument/2006/customXml" ds:itemID="{DF890D96-2839-4C07-9120-B8DA6F588756}">
+  <ds:schemaRefs>
+    <ds:schemaRef ds:uri="http://schemas.openxmlformats.org/officeDocument/2006/bibliography"/>
+  </ds:schemaRefs>
+</ds:datastoreItem>
 </file>
</xml_diff>